<commit_message>
Cập nhật thực hành 3 Q1-3
</commit_message>
<xml_diff>
--- a/Practice2/VRA.NguyenGiangDao.docx
+++ b/Practice2/VRA.NguyenGiangDao.docx
@@ -138,7 +138,7 @@
           </mc:Choice>
           <mc:Fallback>
             <w:pict>
-              <v:shapetype w14:anchorId="6F975DBF" id="_x0000_t32" coordsize="21600,21600" o:spt="32" o:oned="t" path="m,l21600,21600e" filled="f">
+              <v:shapetype w14:anchorId="174AB4E2" id="_x0000_t32" coordsize="21600,21600" o:spt="32" o:oned="t" path="m,l21600,21600e" filled="f">
                 <v:path arrowok="t" fillok="f" o:connecttype="none"/>
                 <o:lock v:ext="edit" shapetype="t"/>
               </v:shapetype>
@@ -529,7 +529,7 @@
           </mc:Choice>
           <mc:Fallback>
             <w:pict>
-              <v:shape w14:anchorId="0DE79D7C" id="Straight Arrow Connector 1" o:spid="_x0000_s1026" type="#_x0000_t32" style="width:468pt;height:1pt;visibility:visible;mso-wrap-style:square;mso-left-percent:-10001;mso-top-percent:-10001;mso-position-horizontal:absolute;mso-position-horizontal-relative:char;mso-position-vertical:absolute;mso-position-vertical-relative:line;mso-left-percent:-10001;mso-top-percent:-10001" o:gfxdata="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">
+              <v:shape w14:anchorId="2796EB43" id="Straight Arrow Connector 1" o:spid="_x0000_s1026" type="#_x0000_t32" style="width:468pt;height:1pt;visibility:visible;mso-wrap-style:square;mso-left-percent:-10001;mso-top-percent:-10001;mso-position-horizontal:absolute;mso-position-horizontal-relative:char;mso-position-vertical:absolute;mso-position-vertical-relative:line;mso-left-percent:-10001;mso-top-percent:-10001" o:gfxdata="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">
                 <v:stroke dashstyle="dot" startarrowwidth="wide" startarrowlength="long" endarrowwidth="wide" endarrowlength="long"/>
                 <w10:anchorlock/>
               </v:shape>

</xml_diff>